<commit_message>
New translations WHAT IS SMARTCASH.docx (Portuguese)
</commit_message>
<xml_diff>
--- a/done/Portuguese/WHAT IS SMARTCASH.docx
+++ b/done/Portuguese/WHAT IS SMARTCASH.docx
@@ -564,6 +564,189 @@
       <w:pPr>
         <w:shd w:val="clear" w:color="auto" w:fill="FFFFFF"/>
         <w:spacing w:after="0" w:line="264" w:lineRule="atLeast"/>
+        <w:textAlignment w:val="baseline"/>
+        <w:outlineLvl w:val="2"/>
+        <w:rPr>
+          <w:rFonts w:ascii="Helvetica Neue" w:eastAsia="Times New Roman" w:hAnsi="Helvetica Neue" w:cs="Times New Roman"/>
+          <w:color w:val="F4B517"/>
+          <w:sz w:val="30"/>
+          <w:szCs w:val="30"/>
+        </w:rPr>
+      </w:pPr>
+      <w:r>
+        <w:rPr>
+          <w:rFonts w:ascii="inherit" w:hAnsi="inherit" w:cs="Times New Roman" w:eastAsia="Times New Roman"/>
+          <w:b/>
+          <w:bCs/>
+          <w:color w:val="2B2B2B"/>
+          <w:sz w:val="30"/>
+          <w:szCs w:val="30"/>
+          <w:bdr w:val="none" w:sz="0" w:space="0" w:color="auto" w:frame="1"/>
+        </w:rPr>
+        <w:t xml:space="preserve">Block reward split:</w:t>
+      </w:r>
+    </w:p>
+    <w:p>
+      <w:pPr>
+        <w:numPr>
+          <w:ilvl w:val="0"/>
+          <w:numId w:val="3"/>
+        </w:numPr>
+        <w:shd w:val="clear" w:color="auto" w:fill="FFFFFF"/>
+        <w:spacing w:after="0" w:line="240" w:lineRule="auto"/>
+        <w:ind w:left="345" w:firstLine="0"/>
+        <w:textAlignment w:val="baseline"/>
+        <w:rPr>
+          <w:rFonts w:ascii="Helvetica Neue" w:eastAsia="Times New Roman" w:hAnsi="Helvetica Neue" w:cs="Times New Roman"/>
+          <w:color w:val="252525"/>
+          <w:sz w:val="21"/>
+          <w:szCs w:val="21"/>
+        </w:rPr>
+      </w:pPr>
+      <w:r>
+        <w:rPr>
+          <w:rFonts w:ascii="Helvetica Neue" w:hAnsi="Helvetica Neue" w:cs="Times New Roman" w:eastAsia="Times New Roman"/>
+          <w:color w:val="252525"/>
+          <w:sz w:val="21"/>
+          <w:szCs w:val="21"/>
+        </w:rPr>
+        <w:t xml:space="preserve">Mining: 5%</w:t>
+      </w:r>
+    </w:p>
+    <w:p>
+      <w:pPr>
+        <w:numPr>
+          <w:ilvl w:val="0"/>
+          <w:numId w:val="3"/>
+        </w:numPr>
+        <w:shd w:val="clear" w:color="auto" w:fill="FFFFFF"/>
+        <w:spacing w:after="0" w:line="240" w:lineRule="auto"/>
+        <w:ind w:left="345" w:firstLine="0"/>
+        <w:textAlignment w:val="baseline"/>
+        <w:rPr>
+          <w:rFonts w:ascii="Helvetica Neue" w:eastAsia="Times New Roman" w:hAnsi="Helvetica Neue" w:cs="Times New Roman"/>
+          <w:color w:val="252525"/>
+          <w:sz w:val="21"/>
+          <w:szCs w:val="21"/>
+        </w:rPr>
+      </w:pPr>
+      <w:r>
+        <w:rPr>
+          <w:rFonts w:ascii="Helvetica Neue" w:hAnsi="Helvetica Neue" w:cs="Times New Roman" w:eastAsia="Times New Roman"/>
+          <w:color w:val="252525"/>
+          <w:sz w:val="21"/>
+          <w:szCs w:val="21"/>
+        </w:rPr>
+        <w:t xml:space="preserve">SmartNodes: 10%</w:t>
+      </w:r>
+    </w:p>
+    <w:p>
+      <w:pPr>
+        <w:numPr>
+          <w:ilvl w:val="0"/>
+          <w:numId w:val="3"/>
+        </w:numPr>
+        <w:shd w:val="clear" w:color="auto" w:fill="FFFFFF"/>
+        <w:spacing w:after="0" w:line="240" w:lineRule="auto"/>
+        <w:ind w:left="345" w:firstLine="0"/>
+        <w:textAlignment w:val="baseline"/>
+        <w:rPr>
+          <w:rFonts w:ascii="Helvetica Neue" w:eastAsia="Times New Roman" w:hAnsi="Helvetica Neue" w:cs="Times New Roman"/>
+          <w:color w:val="252525"/>
+          <w:sz w:val="21"/>
+          <w:szCs w:val="21"/>
+        </w:rPr>
+      </w:pPr>
+      <w:r>
+        <w:rPr>
+          <w:rFonts w:ascii="Helvetica Neue" w:hAnsi="Helvetica Neue" w:cs="Times New Roman" w:eastAsia="Times New Roman"/>
+          <w:color w:val="252525"/>
+          <w:sz w:val="21"/>
+          <w:szCs w:val="21"/>
+        </w:rPr>
+        <w:t xml:space="preserve">SmartRewards: 15%</w:t>
+      </w:r>
+    </w:p>
+    <w:p>
+      <w:pPr>
+        <w:numPr>
+          <w:ilvl w:val="0"/>
+          <w:numId w:val="3"/>
+        </w:numPr>
+        <w:shd w:val="clear" w:color="auto" w:fill="FFFFFF"/>
+        <w:spacing w:after="0" w:line="240" w:lineRule="auto"/>
+        <w:ind w:left="345" w:firstLine="0"/>
+        <w:textAlignment w:val="baseline"/>
+        <w:rPr>
+          <w:rFonts w:ascii="Helvetica Neue" w:eastAsia="Times New Roman" w:hAnsi="Helvetica Neue" w:cs="Times New Roman"/>
+          <w:color w:val="252525"/>
+          <w:sz w:val="21"/>
+          <w:szCs w:val="21"/>
+        </w:rPr>
+      </w:pPr>
+      <w:r>
+        <w:rPr>
+          <w:rFonts w:ascii="Helvetica Neue" w:hAnsi="Helvetica Neue" w:cs="Times New Roman" w:eastAsia="Times New Roman"/>
+          <w:color w:val="252525"/>
+          <w:sz w:val="21"/>
+          <w:szCs w:val="21"/>
+        </w:rPr>
+        <w:t xml:space="preserve">Each hive: 4% (24% total)</w:t>
+      </w:r>
+    </w:p>
+    <w:p>
+      <w:pPr>
+        <w:numPr>
+          <w:ilvl w:val="0"/>
+          <w:numId w:val="3"/>
+        </w:numPr>
+        <w:shd w:val="clear" w:color="auto" w:fill="FFFFFF"/>
+        <w:spacing w:after="0" w:line="240" w:lineRule="auto"/>
+        <w:ind w:left="345" w:firstLine="0"/>
+        <w:textAlignment w:val="baseline"/>
+        <w:rPr>
+          <w:rFonts w:ascii="Helvetica Neue" w:eastAsia="Times New Roman" w:hAnsi="Helvetica Neue" w:cs="Times New Roman"/>
+          <w:color w:val="252525"/>
+          <w:sz w:val="21"/>
+          <w:szCs w:val="21"/>
+        </w:rPr>
+      </w:pPr>
+      <w:r>
+        <w:rPr>
+          <w:rFonts w:ascii="Helvetica Neue" w:hAnsi="Helvetica Neue" w:cs="Times New Roman" w:eastAsia="Times New Roman"/>
+          <w:color w:val="252525"/>
+          <w:sz w:val="21"/>
+          <w:szCs w:val="21"/>
+        </w:rPr>
+        <w:t xml:space="preserve">SmartHive Project Treasury: 46%</w:t>
+      </w:r>
+    </w:p>
+    <w:p>
+      <w:pPr>
+        <w:shd w:val="clear" w:color="auto" w:fill="FFFFFF"/>
+        <w:spacing w:before="204" w:after="204" w:line="240" w:lineRule="auto"/>
+        <w:textAlignment w:val="baseline"/>
+        <w:rPr>
+          <w:rFonts w:ascii="Helvetica Neue" w:eastAsia="Times New Roman" w:hAnsi="Helvetica Neue" w:cs="Times New Roman"/>
+          <w:color w:val="252525"/>
+          <w:sz w:val="21"/>
+          <w:szCs w:val="21"/>
+        </w:rPr>
+      </w:pPr>
+      <w:r>
+        <w:rPr>
+          <w:rFonts w:ascii="Helvetica Neue" w:hAnsi="Helvetica Neue" w:cs="Times New Roman" w:eastAsia="Times New Roman"/>
+          <w:color w:val="252525"/>
+          <w:sz w:val="21"/>
+          <w:szCs w:val="21"/>
+        </w:rPr>
+        <w:t xml:space="preserve">Blocks payout mining share every block, 10 SmartNodes on every even block, SmartHives and project treasury on every 1000 block, and SmartRewards every 47500 blocks (max 1000 SmartReward recipients per block, paid every other block).</w:t>
+      </w:r>
+    </w:p>
+    <w:p>
+      <w:pPr>
+        <w:shd w:val="clear" w:color="auto" w:fill="FFFFFF"/>
+        <w:spacing w:after="0" w:line="264" w:lineRule="atLeast"/>
         <w:jc w:val="center"/>
         <w:textAlignment w:val="baseline"/>
         <w:outlineLvl w:val="1"/>
@@ -578,203 +761,6 @@
           <w:szCs w:val="28"/>
         </w:rPr>
       </w:pPr>
-      <w:r>
-        <w:rPr>
-          <w:rFonts w:ascii="Tahoma" w:hAnsi="Tahoma" w:cs="Tahoma" w:eastAsia="Times New Roman"/>
-          <w:b/>
-          <w:bCs/>
-          <w:caps/>
-          <w:color w:val="F4B517"/>
-          <w:spacing w:val="15"/>
-          <w:sz w:val="28"/>
-          <w:szCs w:val="28"/>
-          <w:bdr w:val="none" w:sz="0" w:space="0" w:color="auto" w:frame="1"/>
-        </w:rPr>
-        <w:t xml:space="preserve">BLOCK REWARD SPLIT:</w:t>
-      </w:r>
-    </w:p>
-    <w:p>
-      <w:pPr>
-        <w:shd w:val="clear" w:color="auto" w:fill="FFFFFF"/>
-        <w:spacing w:after="0" w:line="264" w:lineRule="atLeast"/>
-        <w:jc w:val="center"/>
-        <w:textAlignment w:val="baseline"/>
-        <w:outlineLvl w:val="1"/>
-        <w:rPr>
-          <w:rFonts w:ascii="Tahoma" w:eastAsia="Times New Roman" w:hAnsi="Tahoma" w:cs="Tahoma"/>
-          <w:b/>
-          <w:bCs/>
-          <w:caps/>
-          <w:color w:val="F4B517"/>
-          <w:spacing w:val="15"/>
-          <w:sz w:val="28"/>
-          <w:szCs w:val="28"/>
-        </w:rPr>
-      </w:pPr>
-      <w:r>
-        <w:rPr>
-          <w:rFonts w:ascii="Tahoma" w:hAnsi="Tahoma" w:cs="Tahoma" w:eastAsia="Times New Roman"/>
-          <w:b/>
-          <w:bCs/>
-          <w:caps/>
-          <w:color w:val="F4B517"/>
-          <w:spacing w:val="15"/>
-          <w:sz w:val="28"/>
-          <w:szCs w:val="28"/>
-          <w:bdr w:val="none" w:sz="0" w:space="0" w:color="auto" w:frame="1"/>
-        </w:rPr>
-        <w:t>30%</w:t>
-      </w:r>
-      <w:r>
-        <w:rPr>
-          <w:rFonts w:ascii="Tahoma" w:hAnsi="Tahoma" w:cs="Tahoma" w:eastAsia="Times New Roman"/>
-          <w:caps/>
-          <w:color w:val="F4B517"/>
-          <w:spacing w:val="15"/>
-          <w:sz w:val="28"/>
-          <w:szCs w:val="28"/>
-          <w:bdr w:val="none" w:sz="0" w:space="0" w:color="auto" w:frame="1"/>
-        </w:rPr>
-        <w:t xml:space="preserve"> </w:t>
-      </w:r>
-    </w:p>
-    <w:p>
-      <w:pPr>
-        <w:shd w:val="clear" w:color="auto" w:fill="FFFFFF"/>
-        <w:spacing w:after="0" w:line="264" w:lineRule="atLeast"/>
-        <w:jc w:val="center"/>
-        <w:textAlignment w:val="baseline"/>
-        <w:outlineLvl w:val="1"/>
-        <w:rPr>
-          <w:rFonts w:ascii="Tahoma" w:eastAsia="Times New Roman" w:hAnsi="Tahoma" w:cs="Tahoma"/>
-          <w:b/>
-          <w:bCs/>
-          <w:caps/>
-          <w:color w:val="F4B517"/>
-          <w:spacing w:val="15"/>
-          <w:sz w:val="28"/>
-          <w:szCs w:val="28"/>
-        </w:rPr>
-      </w:pPr>
-      <w:r>
-        <w:rPr>
-          <w:rFonts w:ascii="Tahoma" w:hAnsi="Tahoma" w:cs="Tahoma" w:eastAsia="Times New Roman"/>
-          <w:caps/>
-          <w:color w:val="F4B517"/>
-          <w:spacing w:val="15"/>
-          <w:sz w:val="28"/>
-          <w:szCs w:val="28"/>
-          <w:bdr w:val="none" w:sz="0" w:space="0" w:color="auto" w:frame="1"/>
-        </w:rPr>
-        <w:t>MINERS/SMARTREWARDS</w:t>
-      </w:r>
-    </w:p>
-    <w:p>
-      <w:pPr>
-        <w:shd w:val="clear" w:color="auto" w:fill="FFFFFF"/>
-        <w:spacing w:after="0" w:line="264" w:lineRule="atLeast"/>
-        <w:jc w:val="center"/>
-        <w:textAlignment w:val="baseline"/>
-        <w:outlineLvl w:val="1"/>
-        <w:rPr>
-          <w:rFonts w:ascii="Tahoma" w:eastAsia="Times New Roman" w:hAnsi="Tahoma" w:cs="Tahoma"/>
-          <w:b/>
-          <w:bCs/>
-          <w:caps/>
-          <w:color w:val="F4B517"/>
-          <w:spacing w:val="15"/>
-          <w:sz w:val="28"/>
-          <w:szCs w:val="28"/>
-        </w:rPr>
-      </w:pPr>
-      <w:r>
-        <w:rPr>
-          <w:rFonts w:ascii="Tahoma" w:hAnsi="Tahoma" w:cs="Tahoma" w:eastAsia="Times New Roman"/>
-          <w:caps/>
-          <w:color w:val="F4B517"/>
-          <w:spacing w:val="15"/>
-          <w:sz w:val="28"/>
-          <w:szCs w:val="28"/>
-          <w:bdr w:val="none" w:sz="0" w:space="0" w:color="auto" w:frame="1"/>
-        </w:rPr>
-        <w:t>/SMARTNODES</w:t>
-      </w:r>
-    </w:p>
-    <w:p>
-      <w:pPr>
-        <w:shd w:val="clear" w:color="auto" w:fill="FFFFFF"/>
-        <w:spacing w:after="0" w:line="264" w:lineRule="atLeast"/>
-        <w:jc w:val="center"/>
-        <w:textAlignment w:val="baseline"/>
-        <w:outlineLvl w:val="1"/>
-        <w:rPr>
-          <w:rFonts w:ascii="Tahoma" w:eastAsia="Times New Roman" w:hAnsi="Tahoma" w:cs="Tahoma"/>
-          <w:b/>
-          <w:bCs/>
-          <w:caps/>
-          <w:color w:val="F4B517"/>
-          <w:spacing w:val="15"/>
-          <w:sz w:val="28"/>
-          <w:szCs w:val="28"/>
-        </w:rPr>
-      </w:pPr>
-      <w:r>
-        <w:rPr>
-          <w:rFonts w:ascii="Tahoma" w:hAnsi="Tahoma" w:cs="Tahoma" w:eastAsia="Times New Roman"/>
-          <w:b/>
-          <w:bCs/>
-          <w:caps/>
-          <w:color w:val="F4B517"/>
-          <w:spacing w:val="15"/>
-          <w:sz w:val="28"/>
-          <w:szCs w:val="28"/>
-          <w:bdr w:val="none" w:sz="0" w:space="0" w:color="auto" w:frame="1"/>
-        </w:rPr>
-        <w:t>70%</w:t>
-      </w:r>
-      <w:r>
-        <w:rPr>
-          <w:rFonts w:ascii="Tahoma" w:hAnsi="Tahoma" w:cs="Tahoma" w:eastAsia="Times New Roman"/>
-          <w:caps/>
-          <w:color w:val="F4B517"/>
-          <w:spacing w:val="15"/>
-          <w:sz w:val="28"/>
-          <w:szCs w:val="28"/>
-          <w:bdr w:val="none" w:sz="0" w:space="0" w:color="auto" w:frame="1"/>
-        </w:rPr>
-        <w:br/>
-      </w:r>
-    </w:p>
-    <w:p>
-      <w:pPr>
-        <w:shd w:val="clear" w:color="auto" w:fill="FFFFFF"/>
-        <w:spacing w:after="0" w:line="264" w:lineRule="atLeast"/>
-        <w:jc w:val="center"/>
-        <w:textAlignment w:val="baseline"/>
-        <w:outlineLvl w:val="1"/>
-        <w:rPr>
-          <w:rFonts w:ascii="Tahoma" w:eastAsia="Times New Roman" w:hAnsi="Tahoma" w:cs="Tahoma"/>
-          <w:b/>
-          <w:bCs/>
-          <w:caps/>
-          <w:color w:val="F4B517"/>
-          <w:spacing w:val="15"/>
-          <w:sz w:val="28"/>
-          <w:szCs w:val="28"/>
-        </w:rPr>
-      </w:pPr>
-      <w:r>
-        <w:rPr>
-          <w:rFonts w:ascii="Tahoma" w:hAnsi="Tahoma" w:cs="Tahoma" w:eastAsia="Times New Roman"/>
-          <w:caps/>
-          <w:color w:val="F4B517"/>
-          <w:spacing w:val="15"/>
-          <w:sz w:val="28"/>
-          <w:szCs w:val="28"/>
-          <w:bdr w:val="none" w:sz="0" w:space="0" w:color="auto" w:frame="1"/>
-        </w:rPr>
-        <w:t>SMARTHIVE/HIVETEAMS</w:t>
-      </w:r>
     </w:p>
     <w:p>
       <w:pPr>
@@ -1110,8 +1096,8 @@
           <w:szCs w:val="28"/>
         </w:rPr>
       </w:pPr>
-      <w:bookmarkStart w:id="0" w:name="smartrewards"/>
-      <w:bookmarkEnd w:id="0"/>
+      <w:bookmarkStart w:id="1" w:name="smartrewards"/>
+      <w:bookmarkEnd w:id="1"/>
       <w:r>
         <w:rPr>
           <w:rFonts w:ascii="Tahoma" w:hAnsi="Tahoma" w:cs="Tahoma" w:eastAsia="Times New Roman"/>
@@ -1936,11 +1922,163 @@
       </w:rPr>
     </w:lvl>
   </w:abstractNum>
+  <w:abstractNum w:abstractNumId="2" w15:restartNumberingAfterBreak="0">
+    <w:nsid w:val="4AB84379"/>
+    <w:multiLevelType w:val="multilevel"/>
+    <w:tmpl w:val="6292EAF0"/>
+    <w:lvl w:ilvl="0">
+      <w:start w:val="1"/>
+      <w:numFmt w:val="bullet"/>
+      <w:lvlText w:val=""/>
+      <w:lvlJc w:val="left"/>
+      <w:pPr>
+        <w:tabs>
+          <w:tab w:val="num" w:pos="720"/>
+        </w:tabs>
+        <w:ind w:left="720" w:hanging="360"/>
+      </w:pPr>
+      <w:rPr>
+        <w:rFonts w:ascii="Symbol" w:hAnsi="Symbol" w:hint="default"/>
+        <w:sz w:val="20"/>
+      </w:rPr>
+    </w:lvl>
+    <w:lvl w:ilvl="1" w:tentative="1">
+      <w:start w:val="1"/>
+      <w:numFmt w:val="bullet"/>
+      <w:lvlText w:val=""/>
+      <w:lvlJc w:val="left"/>
+      <w:pPr>
+        <w:tabs>
+          <w:tab w:val="num" w:pos="1440"/>
+        </w:tabs>
+        <w:ind w:left="1440" w:hanging="360"/>
+      </w:pPr>
+      <w:rPr>
+        <w:rFonts w:ascii="Symbol" w:hAnsi="Symbol" w:hint="default"/>
+        <w:sz w:val="20"/>
+      </w:rPr>
+    </w:lvl>
+    <w:lvl w:ilvl="2" w:tentative="1">
+      <w:start w:val="1"/>
+      <w:numFmt w:val="bullet"/>
+      <w:lvlText w:val=""/>
+      <w:lvlJc w:val="left"/>
+      <w:pPr>
+        <w:tabs>
+          <w:tab w:val="num" w:pos="2160"/>
+        </w:tabs>
+        <w:ind w:left="2160" w:hanging="360"/>
+      </w:pPr>
+      <w:rPr>
+        <w:rFonts w:ascii="Symbol" w:hAnsi="Symbol" w:hint="default"/>
+        <w:sz w:val="20"/>
+      </w:rPr>
+    </w:lvl>
+    <w:lvl w:ilvl="3" w:tentative="1">
+      <w:start w:val="1"/>
+      <w:numFmt w:val="bullet"/>
+      <w:lvlText w:val=""/>
+      <w:lvlJc w:val="left"/>
+      <w:pPr>
+        <w:tabs>
+          <w:tab w:val="num" w:pos="2880"/>
+        </w:tabs>
+        <w:ind w:left="2880" w:hanging="360"/>
+      </w:pPr>
+      <w:rPr>
+        <w:rFonts w:ascii="Symbol" w:hAnsi="Symbol" w:hint="default"/>
+        <w:sz w:val="20"/>
+      </w:rPr>
+    </w:lvl>
+    <w:lvl w:ilvl="4" w:tentative="1">
+      <w:start w:val="1"/>
+      <w:numFmt w:val="bullet"/>
+      <w:lvlText w:val=""/>
+      <w:lvlJc w:val="left"/>
+      <w:pPr>
+        <w:tabs>
+          <w:tab w:val="num" w:pos="3600"/>
+        </w:tabs>
+        <w:ind w:left="3600" w:hanging="360"/>
+      </w:pPr>
+      <w:rPr>
+        <w:rFonts w:ascii="Symbol" w:hAnsi="Symbol" w:hint="default"/>
+        <w:sz w:val="20"/>
+      </w:rPr>
+    </w:lvl>
+    <w:lvl w:ilvl="5" w:tentative="1">
+      <w:start w:val="1"/>
+      <w:numFmt w:val="bullet"/>
+      <w:lvlText w:val=""/>
+      <w:lvlJc w:val="left"/>
+      <w:pPr>
+        <w:tabs>
+          <w:tab w:val="num" w:pos="4320"/>
+        </w:tabs>
+        <w:ind w:left="4320" w:hanging="360"/>
+      </w:pPr>
+      <w:rPr>
+        <w:rFonts w:ascii="Symbol" w:hAnsi="Symbol" w:hint="default"/>
+        <w:sz w:val="20"/>
+      </w:rPr>
+    </w:lvl>
+    <w:lvl w:ilvl="6" w:tentative="1">
+      <w:start w:val="1"/>
+      <w:numFmt w:val="bullet"/>
+      <w:lvlText w:val=""/>
+      <w:lvlJc w:val="left"/>
+      <w:pPr>
+        <w:tabs>
+          <w:tab w:val="num" w:pos="5040"/>
+        </w:tabs>
+        <w:ind w:left="5040" w:hanging="360"/>
+      </w:pPr>
+      <w:rPr>
+        <w:rFonts w:ascii="Symbol" w:hAnsi="Symbol" w:hint="default"/>
+        <w:sz w:val="20"/>
+      </w:rPr>
+    </w:lvl>
+    <w:lvl w:ilvl="7" w:tentative="1">
+      <w:start w:val="1"/>
+      <w:numFmt w:val="bullet"/>
+      <w:lvlText w:val=""/>
+      <w:lvlJc w:val="left"/>
+      <w:pPr>
+        <w:tabs>
+          <w:tab w:val="num" w:pos="5760"/>
+        </w:tabs>
+        <w:ind w:left="5760" w:hanging="360"/>
+      </w:pPr>
+      <w:rPr>
+        <w:rFonts w:ascii="Symbol" w:hAnsi="Symbol" w:hint="default"/>
+        <w:sz w:val="20"/>
+      </w:rPr>
+    </w:lvl>
+    <w:lvl w:ilvl="8" w:tentative="1">
+      <w:start w:val="1"/>
+      <w:numFmt w:val="bullet"/>
+      <w:lvlText w:val=""/>
+      <w:lvlJc w:val="left"/>
+      <w:pPr>
+        <w:tabs>
+          <w:tab w:val="num" w:pos="6480"/>
+        </w:tabs>
+        <w:ind w:left="6480" w:hanging="360"/>
+      </w:pPr>
+      <w:rPr>
+        <w:rFonts w:ascii="Symbol" w:hAnsi="Symbol" w:hint="default"/>
+        <w:sz w:val="20"/>
+      </w:rPr>
+    </w:lvl>
+  </w:abstractNum>
   <w:num w:numId="1">
     <w:abstractNumId w:val="0"/>
   </w:num>
   <w:num w:numId="2">
     <w:abstractNumId w:val="1"/>
+  </w:num>
+  <w:num w:numId="3">
+    <w:abstractNumId w:val="2"/>
   </w:num>
 </w:numbering>
 </file>
@@ -2068,6 +2206,7 @@
     <w:lsdException w:name="HTML Sample" w:semiHidden="1" w:unhideWhenUsed="1"/>
     <w:lsdException w:name="HTML Typewriter" w:semiHidden="1" w:unhideWhenUsed="1"/>
     <w:lsdException w:name="HTML Variable" w:semiHidden="1" w:unhideWhenUsed="1"/>
+    <w:lsdException w:name="Normal Table" w:semiHidden="1" w:unhideWhenUsed="1"/>
     <w:lsdException w:name="annotation subject" w:semiHidden="1" w:unhideWhenUsed="1"/>
     <w:lsdException w:name="No List" w:semiHidden="1" w:unhideWhenUsed="1"/>
     <w:lsdException w:name="Outline List 1" w:semiHidden="1" w:unhideWhenUsed="1"/>
@@ -2111,8 +2250,10 @@
     <w:lsdException w:name="Table Elegant" w:semiHidden="1" w:unhideWhenUsed="1"/>
     <w:lsdException w:name="Table Professional" w:semiHidden="1" w:unhideWhenUsed="1"/>
     <w:lsdException w:name="Table Subtle 1" w:semiHidden="1" w:unhideWhenUsed="1"/>
+    <w:lsdException w:name="Table Subtle 2" w:semiHidden="1" w:unhideWhenUsed="1"/>
     <w:lsdException w:name="Table Web 1" w:semiHidden="1" w:unhideWhenUsed="1"/>
     <w:lsdException w:name="Table Web 2" w:semiHidden="1" w:unhideWhenUsed="1"/>
+    <w:lsdException w:name="Table Web 3" w:semiHidden="1" w:unhideWhenUsed="1"/>
     <w:lsdException w:name="Balloon Text" w:semiHidden="1" w:unhideWhenUsed="1"/>
     <w:lsdException w:name="Table Grid" w:uiPriority="39"/>
     <w:lsdException w:name="Table Theme" w:semiHidden="1" w:unhideWhenUsed="1"/>

</xml_diff>